<commit_message>
[doc] Update SVD-0.3 to sync with upstream
</commit_message>
<xml_diff>
--- a/doc/Process/3-软件迭代阶段/3-软件第三次迭代(v0.3)/NWPUSS-Tinder-SVD-0.3 软件版本说明.docx
+++ b/doc/Process/3-软件迭代阶段/3-软件第三次迭代(v0.3)/NWPUSS-Tinder-SVD-0.3 软件版本说明.docx
@@ -1269,6 +1269,40 @@
               <w:t>修改-第8页-可能的问题与已知的错误</w:t>
             </w:r>
           </w:p>
+          <w:p>
+            <w:pPr>
+              <w:jc w:val="center"/>
+              <w:rPr>
+                <w:rFonts w:ascii="微软雅黑" w:eastAsia="微软雅黑" w:hAnsi="微软雅黑" w:cs="微软雅黑" w:hint="eastAsia"/>
+              </w:rPr>
+            </w:pPr>
+            <w:r>
+              <w:rPr>
+                <w:rFonts w:ascii="微软雅黑" w:eastAsia="微软雅黑" w:hAnsi="微软雅黑" w:cs="微软雅黑" w:hint="eastAsia"/>
+              </w:rPr>
+              <w:t>修改-第</w:t>
+            </w:r>
+            <w:r>
+              <w:rPr>
+                <w:rFonts w:ascii="微软雅黑" w:eastAsia="微软雅黑" w:hAnsi="微软雅黑" w:cs="微软雅黑" w:hint="eastAsia"/>
+              </w:rPr>
+              <w:t>8</w:t>
+            </w:r>
+            <w:r>
+              <w:rPr>
+                <w:rFonts w:ascii="微软雅黑" w:eastAsia="微软雅黑" w:hAnsi="微软雅黑" w:cs="微软雅黑" w:hint="eastAsia"/>
+              </w:rPr>
+              <w:t>页-</w:t>
+            </w:r>
+            <w:r>
+              <w:rPr>
+                <w:rFonts w:ascii="微软雅黑" w:eastAsia="微软雅黑" w:hAnsi="微软雅黑" w:cs="微软雅黑" w:hint="eastAsia"/>
+              </w:rPr>
+              <w:t>安装方法</w:t>
+            </w:r>
+            <w:bookmarkStart w:id="0" w:name="_GoBack"/>
+            <w:bookmarkEnd w:id="0"/>
+          </w:p>
         </w:tc>
         <w:tc>
           <w:tcPr>
@@ -1523,11 +1557,21 @@
         <w:r>
           <w:tab/>
         </w:r>
-        <w:fldSimple w:instr=" PAGEREF _Toc207 ">
-          <w:r>
-            <w:t>4</w:t>
-          </w:r>
-        </w:fldSimple>
+        <w:r>
+          <w:fldChar w:fldCharType="begin"/>
+        </w:r>
+        <w:r>
+          <w:instrText xml:space="preserve"> PAGEREF _Toc207 </w:instrText>
+        </w:r>
+        <w:r>
+          <w:fldChar w:fldCharType="separate"/>
+        </w:r>
+        <w:r>
+          <w:t>4</w:t>
+        </w:r>
+        <w:r>
+          <w:fldChar w:fldCharType="end"/>
+        </w:r>
       </w:hyperlink>
     </w:p>
     <w:p>
@@ -1547,11 +1591,21 @@
         <w:r>
           <w:tab/>
         </w:r>
-        <w:fldSimple w:instr=" PAGEREF _Toc21394 ">
-          <w:r>
-            <w:t>4</w:t>
-          </w:r>
-        </w:fldSimple>
+        <w:r>
+          <w:fldChar w:fldCharType="begin"/>
+        </w:r>
+        <w:r>
+          <w:instrText xml:space="preserve"> PAGEREF _Toc21394 </w:instrText>
+        </w:r>
+        <w:r>
+          <w:fldChar w:fldCharType="separate"/>
+        </w:r>
+        <w:r>
+          <w:t>4</w:t>
+        </w:r>
+        <w:r>
+          <w:fldChar w:fldCharType="end"/>
+        </w:r>
       </w:hyperlink>
     </w:p>
     <w:p>
@@ -1571,11 +1625,21 @@
         <w:r>
           <w:tab/>
         </w:r>
-        <w:fldSimple w:instr=" PAGEREF _Toc20696 ">
-          <w:r>
-            <w:t>4</w:t>
-          </w:r>
-        </w:fldSimple>
+        <w:r>
+          <w:fldChar w:fldCharType="begin"/>
+        </w:r>
+        <w:r>
+          <w:instrText xml:space="preserve"> PAGEREF _Toc20696 </w:instrText>
+        </w:r>
+        <w:r>
+          <w:fldChar w:fldCharType="separate"/>
+        </w:r>
+        <w:r>
+          <w:t>4</w:t>
+        </w:r>
+        <w:r>
+          <w:fldChar w:fldCharType="end"/>
+        </w:r>
       </w:hyperlink>
     </w:p>
     <w:p>
@@ -1595,11 +1659,21 @@
         <w:r>
           <w:tab/>
         </w:r>
-        <w:fldSimple w:instr=" PAGEREF _Toc10378 ">
-          <w:r>
-            <w:t>4</w:t>
-          </w:r>
-        </w:fldSimple>
+        <w:r>
+          <w:fldChar w:fldCharType="begin"/>
+        </w:r>
+        <w:r>
+          <w:instrText xml:space="preserve"> PAGEREF _Toc10378 </w:instrText>
+        </w:r>
+        <w:r>
+          <w:fldChar w:fldCharType="separate"/>
+        </w:r>
+        <w:r>
+          <w:t>4</w:t>
+        </w:r>
+        <w:r>
+          <w:fldChar w:fldCharType="end"/>
+        </w:r>
       </w:hyperlink>
     </w:p>
     <w:p>
@@ -1619,11 +1693,21 @@
         <w:r>
           <w:tab/>
         </w:r>
-        <w:fldSimple w:instr=" PAGEREF _Toc25174 ">
-          <w:r>
-            <w:t>5</w:t>
-          </w:r>
-        </w:fldSimple>
+        <w:r>
+          <w:fldChar w:fldCharType="begin"/>
+        </w:r>
+        <w:r>
+          <w:instrText xml:space="preserve"> PAGEREF _Toc25174 </w:instrText>
+        </w:r>
+        <w:r>
+          <w:fldChar w:fldCharType="separate"/>
+        </w:r>
+        <w:r>
+          <w:t>5</w:t>
+        </w:r>
+        <w:r>
+          <w:fldChar w:fldCharType="end"/>
+        </w:r>
       </w:hyperlink>
     </w:p>
     <w:p>
@@ -1644,11 +1728,21 @@
         <w:r>
           <w:tab/>
         </w:r>
-        <w:fldSimple w:instr=" PAGEREF _Toc9215 ">
-          <w:r>
-            <w:t>6</w:t>
-          </w:r>
-        </w:fldSimple>
+        <w:r>
+          <w:fldChar w:fldCharType="begin"/>
+        </w:r>
+        <w:r>
+          <w:instrText xml:space="preserve"> PAGEREF _Toc9215 </w:instrText>
+        </w:r>
+        <w:r>
+          <w:fldChar w:fldCharType="separate"/>
+        </w:r>
+        <w:r>
+          <w:t>6</w:t>
+        </w:r>
+        <w:r>
+          <w:fldChar w:fldCharType="end"/>
+        </w:r>
       </w:hyperlink>
     </w:p>
     <w:p>
@@ -1668,11 +1762,21 @@
         <w:r>
           <w:tab/>
         </w:r>
-        <w:fldSimple w:instr=" PAGEREF _Toc15560 ">
-          <w:r>
-            <w:t>6</w:t>
-          </w:r>
-        </w:fldSimple>
+        <w:r>
+          <w:fldChar w:fldCharType="begin"/>
+        </w:r>
+        <w:r>
+          <w:instrText xml:space="preserve"> PAGEREF _Toc15560 </w:instrText>
+        </w:r>
+        <w:r>
+          <w:fldChar w:fldCharType="separate"/>
+        </w:r>
+        <w:r>
+          <w:t>6</w:t>
+        </w:r>
+        <w:r>
+          <w:fldChar w:fldCharType="end"/>
+        </w:r>
       </w:hyperlink>
     </w:p>
     <w:p>
@@ -1692,11 +1796,21 @@
         <w:r>
           <w:tab/>
         </w:r>
-        <w:fldSimple w:instr=" PAGEREF _Toc6220 ">
-          <w:r>
-            <w:t>6</w:t>
-          </w:r>
-        </w:fldSimple>
+        <w:r>
+          <w:fldChar w:fldCharType="begin"/>
+        </w:r>
+        <w:r>
+          <w:instrText xml:space="preserve"> PAGEREF _Toc6220 </w:instrText>
+        </w:r>
+        <w:r>
+          <w:fldChar w:fldCharType="separate"/>
+        </w:r>
+        <w:r>
+          <w:t>6</w:t>
+        </w:r>
+        <w:r>
+          <w:fldChar w:fldCharType="end"/>
+        </w:r>
       </w:hyperlink>
     </w:p>
     <w:p>
@@ -1716,11 +1830,21 @@
         <w:r>
           <w:tab/>
         </w:r>
-        <w:fldSimple w:instr=" PAGEREF _Toc5784 ">
-          <w:r>
-            <w:t>7</w:t>
-          </w:r>
-        </w:fldSimple>
+        <w:r>
+          <w:fldChar w:fldCharType="begin"/>
+        </w:r>
+        <w:r>
+          <w:instrText xml:space="preserve"> PAGEREF _Toc5784 </w:instrText>
+        </w:r>
+        <w:r>
+          <w:fldChar w:fldCharType="separate"/>
+        </w:r>
+        <w:r>
+          <w:t>7</w:t>
+        </w:r>
+        <w:r>
+          <w:fldChar w:fldCharType="end"/>
+        </w:r>
       </w:hyperlink>
     </w:p>
     <w:p>
@@ -1740,11 +1864,21 @@
         <w:r>
           <w:tab/>
         </w:r>
-        <w:fldSimple w:instr=" PAGEREF _Toc8673 ">
-          <w:r>
-            <w:t>7</w:t>
-          </w:r>
-        </w:fldSimple>
+        <w:r>
+          <w:fldChar w:fldCharType="begin"/>
+        </w:r>
+        <w:r>
+          <w:instrText xml:space="preserve"> PAGEREF _Toc8673 </w:instrText>
+        </w:r>
+        <w:r>
+          <w:fldChar w:fldCharType="separate"/>
+        </w:r>
+        <w:r>
+          <w:t>7</w:t>
+        </w:r>
+        <w:r>
+          <w:fldChar w:fldCharType="end"/>
+        </w:r>
       </w:hyperlink>
     </w:p>
     <w:p>
@@ -1764,11 +1898,21 @@
         <w:r>
           <w:tab/>
         </w:r>
-        <w:fldSimple w:instr=" PAGEREF _Toc879 ">
-          <w:r>
-            <w:t>8</w:t>
-          </w:r>
-        </w:fldSimple>
+        <w:r>
+          <w:fldChar w:fldCharType="begin"/>
+        </w:r>
+        <w:r>
+          <w:instrText xml:space="preserve"> PAGEREF _Toc879 </w:instrText>
+        </w:r>
+        <w:r>
+          <w:fldChar w:fldCharType="separate"/>
+        </w:r>
+        <w:r>
+          <w:t>8</w:t>
+        </w:r>
+        <w:r>
+          <w:fldChar w:fldCharType="end"/>
+        </w:r>
       </w:hyperlink>
     </w:p>
     <w:p>
@@ -1800,11 +1944,21 @@
         <w:r>
           <w:tab/>
         </w:r>
-        <w:fldSimple w:instr=" PAGEREF _Toc21176 ">
-          <w:r>
-            <w:t>8</w:t>
-          </w:r>
-        </w:fldSimple>
+        <w:r>
+          <w:fldChar w:fldCharType="begin"/>
+        </w:r>
+        <w:r>
+          <w:instrText xml:space="preserve"> PAGEREF _Toc21176 </w:instrText>
+        </w:r>
+        <w:r>
+          <w:fldChar w:fldCharType="separate"/>
+        </w:r>
+        <w:r>
+          <w:t>8</w:t>
+        </w:r>
+        <w:r>
+          <w:fldChar w:fldCharType="end"/>
+        </w:r>
       </w:hyperlink>
     </w:p>
     <w:p>
@@ -1833,7 +1987,7 @@
           <w:rFonts w:ascii="微软雅黑" w:eastAsia="微软雅黑" w:hAnsi="微软雅黑" w:cs="微软雅黑"/>
         </w:rPr>
       </w:pPr>
-      <w:bookmarkStart w:id="0" w:name="_Toc207"/>
+      <w:bookmarkStart w:id="1" w:name="_Toc207"/>
       <w:r>
         <w:rPr>
           <w:rFonts w:ascii="微软雅黑" w:eastAsia="微软雅黑" w:hAnsi="微软雅黑" w:cs="微软雅黑" w:hint="eastAsia"/>
@@ -1841,7 +1995,7 @@
         <w:lastRenderedPageBreak/>
         <w:t>1引言</w:t>
       </w:r>
-      <w:bookmarkEnd w:id="0"/>
+      <w:bookmarkEnd w:id="1"/>
     </w:p>
     <w:p>
       <w:pPr>
@@ -1850,14 +2004,14 @@
           <w:rFonts w:ascii="微软雅黑" w:eastAsia="微软雅黑" w:hAnsi="微软雅黑" w:cs="微软雅黑"/>
         </w:rPr>
       </w:pPr>
-      <w:bookmarkStart w:id="1" w:name="_Toc21394"/>
+      <w:bookmarkStart w:id="2" w:name="_Toc21394"/>
       <w:r>
         <w:rPr>
           <w:rFonts w:ascii="微软雅黑" w:eastAsia="微软雅黑" w:hAnsi="微软雅黑" w:cs="微软雅黑" w:hint="eastAsia"/>
         </w:rPr>
         <w:t>1.1文档标识</w:t>
       </w:r>
-      <w:bookmarkEnd w:id="1"/>
+      <w:bookmarkEnd w:id="2"/>
     </w:p>
     <w:p>
       <w:pPr>
@@ -2088,14 +2242,14 @@
           <w:rFonts w:ascii="微软雅黑" w:eastAsia="微软雅黑" w:hAnsi="微软雅黑" w:cs="微软雅黑"/>
         </w:rPr>
       </w:pPr>
-      <w:bookmarkStart w:id="2" w:name="_Toc20696"/>
+      <w:bookmarkStart w:id="3" w:name="_Toc20696"/>
       <w:r>
         <w:rPr>
           <w:rFonts w:ascii="微软雅黑" w:eastAsia="微软雅黑" w:hAnsi="微软雅黑" w:cs="微软雅黑" w:hint="eastAsia"/>
         </w:rPr>
         <w:t>1.2项目概述</w:t>
       </w:r>
-      <w:bookmarkEnd w:id="2"/>
+      <w:bookmarkEnd w:id="3"/>
     </w:p>
     <w:p>
       <w:pPr>
@@ -2160,14 +2314,14 @@
           <w:rFonts w:ascii="微软雅黑" w:eastAsia="微软雅黑" w:hAnsi="微软雅黑" w:cs="微软雅黑"/>
         </w:rPr>
       </w:pPr>
-      <w:bookmarkStart w:id="3" w:name="_Toc10378"/>
+      <w:bookmarkStart w:id="4" w:name="_Toc10378"/>
       <w:r>
         <w:rPr>
           <w:rFonts w:ascii="微软雅黑" w:eastAsia="微软雅黑" w:hAnsi="微软雅黑" w:cs="微软雅黑" w:hint="eastAsia"/>
         </w:rPr>
         <w:t>1.3文档概述</w:t>
       </w:r>
-      <w:bookmarkEnd w:id="3"/>
+      <w:bookmarkEnd w:id="4"/>
     </w:p>
     <w:p>
       <w:pPr>
@@ -2242,14 +2396,14 @@
           <w:rFonts w:ascii="微软雅黑" w:eastAsia="微软雅黑" w:hAnsi="微软雅黑" w:cs="微软雅黑"/>
         </w:rPr>
       </w:pPr>
-      <w:bookmarkStart w:id="4" w:name="_Toc25174"/>
+      <w:bookmarkStart w:id="5" w:name="_Toc25174"/>
       <w:r>
         <w:rPr>
           <w:rFonts w:ascii="微软雅黑" w:eastAsia="微软雅黑" w:hAnsi="微软雅黑" w:cs="微软雅黑" w:hint="eastAsia"/>
         </w:rPr>
         <w:t>1.4参考文档</w:t>
       </w:r>
-      <w:bookmarkEnd w:id="4"/>
+      <w:bookmarkEnd w:id="5"/>
     </w:p>
     <w:p>
       <w:pPr>
@@ -2278,7 +2432,7 @@
         </w:rPr>
         <w:t>，国家标准</w:t>
       </w:r>
-      <w:bookmarkStart w:id="5" w:name="_Toc310787529"/>
+      <w:bookmarkStart w:id="6" w:name="_Toc310787529"/>
     </w:p>
     <w:p>
       <w:pPr>
@@ -2531,7 +2685,7 @@
           <w:rFonts w:ascii="微软雅黑" w:eastAsia="微软雅黑" w:hAnsi="微软雅黑" w:cs="微软雅黑"/>
         </w:rPr>
       </w:pPr>
-      <w:bookmarkStart w:id="6" w:name="_Toc9215"/>
+      <w:bookmarkStart w:id="7" w:name="_Toc9215"/>
       <w:r>
         <w:rPr>
           <w:rFonts w:ascii="微软雅黑" w:eastAsia="微软雅黑" w:hAnsi="微软雅黑" w:cs="微软雅黑" w:hint="eastAsia"/>
@@ -2539,8 +2693,8 @@
         <w:lastRenderedPageBreak/>
         <w:t>2 版本说明</w:t>
       </w:r>
-      <w:bookmarkEnd w:id="5"/>
       <w:bookmarkEnd w:id="6"/>
+      <w:bookmarkEnd w:id="7"/>
     </w:p>
     <w:p>
       <w:pPr>
@@ -2549,16 +2703,16 @@
           <w:rFonts w:ascii="微软雅黑" w:eastAsia="微软雅黑" w:hAnsi="微软雅黑" w:cs="微软雅黑"/>
         </w:rPr>
       </w:pPr>
-      <w:bookmarkStart w:id="7" w:name="_Toc15560"/>
-      <w:bookmarkStart w:id="8" w:name="_Toc310787530"/>
+      <w:bookmarkStart w:id="8" w:name="_Toc15560"/>
+      <w:bookmarkStart w:id="9" w:name="_Toc310787530"/>
       <w:r>
         <w:rPr>
           <w:rFonts w:ascii="微软雅黑" w:eastAsia="微软雅黑" w:hAnsi="微软雅黑" w:cs="微软雅黑" w:hint="eastAsia"/>
         </w:rPr>
         <w:t>2.1 发布材料清单</w:t>
       </w:r>
-      <w:bookmarkEnd w:id="7"/>
       <w:bookmarkEnd w:id="8"/>
+      <w:bookmarkEnd w:id="9"/>
     </w:p>
     <w:p>
       <w:pPr>
@@ -2674,16 +2828,16 @@
           <w:rFonts w:ascii="微软雅黑" w:eastAsia="微软雅黑" w:hAnsi="微软雅黑" w:cs="微软雅黑"/>
         </w:rPr>
       </w:pPr>
-      <w:bookmarkStart w:id="9" w:name="_Toc310787531"/>
-      <w:bookmarkStart w:id="10" w:name="_Toc6220"/>
+      <w:bookmarkStart w:id="10" w:name="_Toc310787531"/>
+      <w:bookmarkStart w:id="11" w:name="_Toc6220"/>
       <w:r>
         <w:rPr>
           <w:rFonts w:ascii="微软雅黑" w:eastAsia="微软雅黑" w:hAnsi="微软雅黑" w:cs="微软雅黑" w:hint="eastAsia"/>
         </w:rPr>
         <w:t>2.2 软件内容清单</w:t>
       </w:r>
-      <w:bookmarkEnd w:id="9"/>
       <w:bookmarkEnd w:id="10"/>
+      <w:bookmarkEnd w:id="11"/>
     </w:p>
     <w:p>
       <w:pPr>
@@ -2697,8 +2851,8 @@
           <w:rFonts w:ascii="微软雅黑" w:eastAsia="微软雅黑" w:hAnsi="微软雅黑" w:cs="微软雅黑"/>
         </w:rPr>
       </w:pPr>
-      <w:bookmarkStart w:id="11" w:name="_Toc5784"/>
-      <w:bookmarkStart w:id="12" w:name="_Toc310787532"/>
+      <w:bookmarkStart w:id="12" w:name="_Toc5784"/>
+      <w:bookmarkStart w:id="13" w:name="_Toc310787532"/>
       <w:r>
         <w:rPr>
           <w:rFonts w:ascii="微软雅黑" w:eastAsia="微软雅黑" w:hAnsi="微软雅黑" w:cs="微软雅黑"/>
@@ -2990,8 +3144,8 @@
         <w:lastRenderedPageBreak/>
         <w:t>2.3 功能列表</w:t>
       </w:r>
-      <w:bookmarkEnd w:id="11"/>
       <w:bookmarkEnd w:id="12"/>
+      <w:bookmarkEnd w:id="13"/>
     </w:p>
     <w:p>
       <w:pPr>
@@ -3268,16 +3422,16 @@
           <w:rFonts w:ascii="微软雅黑" w:eastAsia="微软雅黑" w:hAnsi="微软雅黑" w:cs="微软雅黑"/>
         </w:rPr>
       </w:pPr>
-      <w:bookmarkStart w:id="13" w:name="_Toc310787533"/>
-      <w:bookmarkStart w:id="14" w:name="_Toc8673"/>
+      <w:bookmarkStart w:id="14" w:name="_Toc310787533"/>
+      <w:bookmarkStart w:id="15" w:name="_Toc8673"/>
       <w:r>
         <w:rPr>
           <w:rFonts w:ascii="微软雅黑" w:eastAsia="微软雅黑" w:hAnsi="微软雅黑" w:cs="微软雅黑" w:hint="eastAsia"/>
         </w:rPr>
         <w:t>2.4 运行环境</w:t>
       </w:r>
-      <w:bookmarkEnd w:id="13"/>
       <w:bookmarkEnd w:id="14"/>
+      <w:bookmarkEnd w:id="15"/>
     </w:p>
     <w:p>
       <w:pPr>
@@ -3437,16 +3591,16 @@
           <w:rFonts w:ascii="微软雅黑" w:eastAsia="微软雅黑" w:hAnsi="微软雅黑" w:cs="微软雅黑"/>
         </w:rPr>
       </w:pPr>
-      <w:bookmarkStart w:id="15" w:name="_Toc310787534"/>
-      <w:bookmarkStart w:id="16" w:name="_Toc879"/>
+      <w:bookmarkStart w:id="16" w:name="_Toc310787534"/>
+      <w:bookmarkStart w:id="17" w:name="_Toc879"/>
       <w:r>
         <w:rPr>
           <w:rFonts w:ascii="微软雅黑" w:eastAsia="微软雅黑" w:hAnsi="微软雅黑" w:cs="微软雅黑" w:hint="eastAsia"/>
         </w:rPr>
         <w:t>2.5 安装方法</w:t>
       </w:r>
-      <w:bookmarkEnd w:id="15"/>
       <w:bookmarkEnd w:id="16"/>
+      <w:bookmarkEnd w:id="17"/>
     </w:p>
     <w:p>
       <w:pPr>
@@ -3460,8 +3614,8 @@
         </w:rPr>
         <w:tab/>
       </w:r>
-      <w:bookmarkStart w:id="17" w:name="_Toc310787536"/>
-      <w:bookmarkStart w:id="18" w:name="_Toc21176"/>
+      <w:bookmarkStart w:id="18" w:name="_Toc310787536"/>
+      <w:bookmarkStart w:id="19" w:name="_Toc21176"/>
       <w:r>
         <w:rPr>
           <w:rFonts w:ascii="微软雅黑" w:eastAsia="微软雅黑" w:hAnsi="微软雅黑" w:cs="微软雅黑" w:hint="eastAsia"/>
@@ -3623,32 +3777,14 @@
       <w:pPr>
         <w:ind w:leftChars="200" w:left="1050" w:hangingChars="300" w:hanging="630"/>
         <w:rPr>
-          <w:rFonts w:ascii="微软雅黑" w:eastAsia="微软雅黑" w:hAnsi="微软雅黑" w:cs="微软雅黑" w:hint="eastAsia"/>
-        </w:rPr>
-      </w:pPr>
-      <w:r>
-        <w:rPr>
-          <w:rFonts w:ascii="微软雅黑" w:eastAsia="微软雅黑" w:hAnsi="微软雅黑" w:cs="微软雅黑" w:hint="eastAsia"/>
-        </w:rPr>
-        <w:t>（</w:t>
-      </w:r>
-      <w:r>
-        <w:rPr>
-          <w:rFonts w:ascii="微软雅黑" w:eastAsia="微软雅黑" w:hAnsi="微软雅黑" w:cs="微软雅黑" w:hint="eastAsia"/>
-        </w:rPr>
-        <w:t>4</w:t>
-      </w:r>
-      <w:r>
-        <w:rPr>
-          <w:rFonts w:ascii="微软雅黑" w:eastAsia="微软雅黑" w:hAnsi="微软雅黑" w:cs="微软雅黑" w:hint="eastAsia"/>
-        </w:rPr>
-        <w:t xml:space="preserve">） </w:t>
-      </w:r>
-      <w:r>
-        <w:rPr>
-          <w:rFonts w:ascii="微软雅黑" w:eastAsia="微软雅黑" w:hAnsi="微软雅黑" w:cs="微软雅黑" w:hint="eastAsia"/>
-        </w:rPr>
-        <w:t>双击桌面的T</w:t>
+          <w:rFonts w:ascii="微软雅黑" w:eastAsia="微软雅黑" w:hAnsi="微软雅黑" w:cs="微软雅黑"/>
+        </w:rPr>
+      </w:pPr>
+      <w:r>
+        <w:rPr>
+          <w:rFonts w:ascii="微软雅黑" w:eastAsia="微软雅黑" w:hAnsi="微软雅黑" w:cs="微软雅黑" w:hint="eastAsia"/>
+        </w:rPr>
+        <w:t>（4） 双击桌面的T</w:t>
       </w:r>
       <w:r>
         <w:rPr>
@@ -3662,36 +3798,34 @@
         </w:rPr>
         <w:t>快捷方式即可运行本软件。</w:t>
       </w:r>
-      <w:bookmarkStart w:id="19" w:name="_GoBack"/>
+    </w:p>
+    <w:p>
+      <w:pPr>
+        <w:pStyle w:val="2"/>
+        <w:rPr>
+          <w:rFonts w:ascii="微软雅黑" w:eastAsia="微软雅黑" w:hAnsi="微软雅黑" w:cs="微软雅黑"/>
+        </w:rPr>
+      </w:pPr>
+      <w:r>
+        <w:rPr>
+          <w:rFonts w:ascii="微软雅黑" w:eastAsia="微软雅黑" w:hAnsi="微软雅黑" w:cs="微软雅黑" w:hint="eastAsia"/>
+        </w:rPr>
+        <w:t>2.</w:t>
+      </w:r>
+      <w:r>
+        <w:rPr>
+          <w:rFonts w:ascii="微软雅黑" w:eastAsia="微软雅黑" w:hAnsi="微软雅黑" w:cs="微软雅黑"/>
+        </w:rPr>
+        <w:t>6</w:t>
+      </w:r>
+      <w:r>
+        <w:rPr>
+          <w:rFonts w:ascii="微软雅黑" w:eastAsia="微软雅黑" w:hAnsi="微软雅黑" w:cs="微软雅黑" w:hint="eastAsia"/>
+        </w:rPr>
+        <w:t xml:space="preserve"> 可能的问题与已知的错误</w:t>
+      </w:r>
+      <w:bookmarkEnd w:id="18"/>
       <w:bookmarkEnd w:id="19"/>
-    </w:p>
-    <w:p>
-      <w:pPr>
-        <w:pStyle w:val="2"/>
-        <w:rPr>
-          <w:rFonts w:ascii="微软雅黑" w:eastAsia="微软雅黑" w:hAnsi="微软雅黑" w:cs="微软雅黑"/>
-        </w:rPr>
-      </w:pPr>
-      <w:r>
-        <w:rPr>
-          <w:rFonts w:ascii="微软雅黑" w:eastAsia="微软雅黑" w:hAnsi="微软雅黑" w:cs="微软雅黑" w:hint="eastAsia"/>
-        </w:rPr>
-        <w:t>2.</w:t>
-      </w:r>
-      <w:r>
-        <w:rPr>
-          <w:rFonts w:ascii="微软雅黑" w:eastAsia="微软雅黑" w:hAnsi="微软雅黑" w:cs="微软雅黑"/>
-        </w:rPr>
-        <w:t>6</w:t>
-      </w:r>
-      <w:r>
-        <w:rPr>
-          <w:rFonts w:ascii="微软雅黑" w:eastAsia="微软雅黑" w:hAnsi="微软雅黑" w:cs="微软雅黑" w:hint="eastAsia"/>
-        </w:rPr>
-        <w:t xml:space="preserve"> 可能的问题与已知的错误</w:t>
-      </w:r>
-      <w:bookmarkEnd w:id="17"/>
-      <w:bookmarkEnd w:id="18"/>
     </w:p>
     <w:p>
       <w:pPr>
@@ -5765,6 +5899,7 @@
     <w:rsid w:val="00974CA2"/>
     <w:rsid w:val="009A2D54"/>
     <w:rsid w:val="00A44290"/>
+    <w:rsid w:val="00BC79FB"/>
     <w:rsid w:val="00CA7EF3"/>
     <w:rsid w:val="00E311E1"/>
   </w:rsids>

</xml_diff>